<commit_message>
init commit for test
</commit_message>
<xml_diff>
--- a/КУРСОВ ПРОЕКТ ТОТО.docx
+++ b/КУРСОВ ПРОЕКТ ТОТО.docx
@@ -93,7 +93,35 @@
           <w:rFonts w:ascii="Arial" w:hAnsi="Arial" w:cs="Arial"/>
         </w:rPr>
         <w:tab/>
-        <w:t>При тото 6 от 49 има се разиграва комбинация от шест числа от четирдесет и девет цифри, като имаме три тегления. Всяко теглене се изтеглят шест числа коит се сравняват с избрани предварително. Печалбите се разпределят в зависимост от колко числа са познати в тегленето.</w:t>
+        <w:t xml:space="preserve">При тото 6 от 49 има се разиграва комбинация от шест числа от </w:t>
+      </w:r>
+      <w:proofErr w:type="spellStart"/>
+      <w:r>
+        <w:rPr>
+          <w:rFonts w:ascii="Arial" w:hAnsi="Arial" w:cs="Arial"/>
+        </w:rPr>
+        <w:t>четирдесет</w:t>
+      </w:r>
+      <w:proofErr w:type="spellEnd"/>
+      <w:r>
+        <w:rPr>
+          <w:rFonts w:ascii="Arial" w:hAnsi="Arial" w:cs="Arial"/>
+        </w:rPr>
+        <w:t xml:space="preserve"> и девет цифри, като имаме три тегления. Всяко теглене се изтеглят шест числа </w:t>
+      </w:r>
+      <w:proofErr w:type="spellStart"/>
+      <w:r>
+        <w:rPr>
+          <w:rFonts w:ascii="Arial" w:hAnsi="Arial" w:cs="Arial"/>
+        </w:rPr>
+        <w:t>коит</w:t>
+      </w:r>
+      <w:proofErr w:type="spellEnd"/>
+      <w:r>
+        <w:rPr>
+          <w:rFonts w:ascii="Arial" w:hAnsi="Arial" w:cs="Arial"/>
+        </w:rPr>
+        <w:t xml:space="preserve"> се сравняват с избрани предварително. Печалбите се разпределят в зависимост от колко числа са познати в тегленето.</w:t>
       </w:r>
     </w:p>
     <w:p>
@@ -159,20 +187,88 @@
         <w:rPr>
           <w:rFonts w:ascii="Arial" w:hAnsi="Arial" w:cs="Arial"/>
         </w:rPr>
-        <w:t>Под полето „Числата по реда на изтегляне” съответно в клетките на трите тегления се изписват числата в ред по който са изтеглени, а под полето „Числата подредени по възходящ ред ” съответо в клетките за трите тегления се изписват числата подредени във възходящ ред.</w:t>
-      </w:r>
-    </w:p>
-    <w:p>
-      <w:pPr>
-        <w:rPr>
-          <w:rFonts w:ascii="Arial" w:hAnsi="Arial" w:cs="Arial"/>
-        </w:rPr>
-      </w:pPr>
-      <w:r>
-        <w:rPr>
-          <w:rFonts w:ascii="Arial" w:hAnsi="Arial" w:cs="Arial"/>
-        </w:rPr>
-        <w:t>В дясно от полетата „Първо теглене сте улучили : ” се изписват съответно броят на улучениете числа в съответното теглене, по същия начин се изпълнява и за „Второ теглене сте улучили : ” и „Трето теглене сте улучили : ”.</w:t>
+        <w:t xml:space="preserve">Под полето „Числата по реда на изтегляне” съответно в клетките на трите тегления се изписват числата в ред по който са изтеглени, а под полето „Числата подредени по възходящ ред ” </w:t>
+      </w:r>
+      <w:proofErr w:type="spellStart"/>
+      <w:r>
+        <w:rPr>
+          <w:rFonts w:ascii="Arial" w:hAnsi="Arial" w:cs="Arial"/>
+        </w:rPr>
+        <w:t>съответо</w:t>
+      </w:r>
+      <w:proofErr w:type="spellEnd"/>
+      <w:r>
+        <w:rPr>
+          <w:rFonts w:ascii="Arial" w:hAnsi="Arial" w:cs="Arial"/>
+        </w:rPr>
+        <w:t xml:space="preserve"> в клетките за трите тегления се изписват числата подредени във възходящ ред.</w:t>
+      </w:r>
+    </w:p>
+    <w:p>
+      <w:pPr>
+        <w:rPr>
+          <w:rFonts w:ascii="Arial" w:hAnsi="Arial" w:cs="Arial"/>
+          <w:lang w:val="en-US"/>
+        </w:rPr>
+      </w:pPr>
+      <w:r>
+        <w:rPr>
+          <w:rFonts w:ascii="Arial" w:hAnsi="Arial" w:cs="Arial"/>
+        </w:rPr>
+        <w:t xml:space="preserve">В дясно от полетата „Първо теглене сте улучили : ” се изписват съответно броят на </w:t>
+      </w:r>
+      <w:proofErr w:type="spellStart"/>
+      <w:r>
+        <w:rPr>
+          <w:rFonts w:ascii="Arial" w:hAnsi="Arial" w:cs="Arial"/>
+        </w:rPr>
+        <w:t>улучениете</w:t>
+      </w:r>
+      <w:proofErr w:type="spellEnd"/>
+      <w:r>
+        <w:rPr>
+          <w:rFonts w:ascii="Arial" w:hAnsi="Arial" w:cs="Arial"/>
+        </w:rPr>
+        <w:t xml:space="preserve"> числа в съответното теглене, по същия начин се изпълнява и за „Второ теглене сте улучили : ” и „Трето теглене сте улучили : ”.</w:t>
+      </w:r>
+    </w:p>
+    <w:p>
+      <w:pPr>
+        <w:rPr>
+          <w:rFonts w:ascii="Arial" w:hAnsi="Arial" w:cs="Arial"/>
+          <w:lang w:val="en-US"/>
+        </w:rPr>
+      </w:pPr>
+    </w:p>
+    <w:p>
+      <w:pPr>
+        <w:rPr>
+          <w:rFonts w:ascii="Arial" w:hAnsi="Arial" w:cs="Arial"/>
+          <w:lang w:val="en-US"/>
+        </w:rPr>
+      </w:pPr>
+      <w:proofErr w:type="spellStart"/>
+      <w:r>
+        <w:rPr>
+          <w:rFonts w:ascii="Arial" w:hAnsi="Arial" w:cs="Arial"/>
+          <w:lang w:val="en-US"/>
+        </w:rPr>
+        <w:t>Git</w:t>
+      </w:r>
+      <w:proofErr w:type="spellEnd"/>
+      <w:r>
+        <w:rPr>
+          <w:rFonts w:ascii="Arial" w:hAnsi="Arial" w:cs="Arial"/>
+          <w:lang w:val="en-US"/>
+        </w:rPr>
+        <w:t xml:space="preserve"> site : </w:t>
+      </w:r>
+      <w:r>
+        <w:rPr>
+          <w:rFonts w:ascii="Arial" w:hAnsi="Arial" w:cs="Arial"/>
+          <w:lang w:val="en-US"/>
+        </w:rPr>
+        <w:t>https://github.com/Daniel-G-Pavlov/Toto6-49</w:t>
       </w:r>
     </w:p>
     <w:p>

</xml_diff>

<commit_message>
init commit for test whit dokumentation
</commit_message>
<xml_diff>
--- a/КУРСОВ ПРОЕКТ ТОТО.docx
+++ b/КУРСОВ ПРОЕКТ ТОТО.docx
@@ -4,11 +4,223 @@
   <w:body>
     <w:p>
       <w:pPr>
+        <w:rPr>
+          <w:sz w:val="28"/>
+          <w:szCs w:val="28"/>
+        </w:rPr>
+      </w:pPr>
+      <w:r>
+        <w:rPr>
+          <w:b/>
+          <w:sz w:val="28"/>
+          <w:szCs w:val="28"/>
+        </w:rPr>
+        <w:t xml:space="preserve">Имена: </w:t>
+      </w:r>
+      <w:proofErr w:type="spellStart"/>
+      <w:r>
+        <w:rPr>
+          <w:sz w:val="28"/>
+          <w:szCs w:val="28"/>
+          <w:lang w:val="en-US"/>
+        </w:rPr>
+        <w:t>Даниел</w:t>
+      </w:r>
+      <w:proofErr w:type="spellEnd"/>
+      <w:r>
+        <w:rPr>
+          <w:sz w:val="28"/>
+          <w:szCs w:val="28"/>
+          <w:lang w:val="en-US"/>
+        </w:rPr>
+        <w:t xml:space="preserve"> </w:t>
+      </w:r>
+      <w:proofErr w:type="spellStart"/>
+      <w:r>
+        <w:rPr>
+          <w:sz w:val="28"/>
+          <w:szCs w:val="28"/>
+          <w:lang w:val="en-US"/>
+        </w:rPr>
+        <w:t>Павлов</w:t>
+      </w:r>
+      <w:proofErr w:type="spellEnd"/>
+      <w:r>
+        <w:rPr>
+          <w:sz w:val="28"/>
+          <w:szCs w:val="28"/>
+        </w:rPr>
+        <w:tab/>
+      </w:r>
+    </w:p>
+    <w:p>
+      <w:pPr>
+        <w:rPr>
+          <w:sz w:val="24"/>
+          <w:szCs w:val="24"/>
+        </w:rPr>
+      </w:pPr>
+      <w:r>
+        <w:rPr>
+          <w:b/>
+          <w:sz w:val="28"/>
+          <w:szCs w:val="28"/>
+        </w:rPr>
+        <w:t>Дата: 2019-02-01</w:t>
+      </w:r>
+      <w:r>
+        <w:rPr>
+          <w:b/>
+          <w:sz w:val="28"/>
+          <w:szCs w:val="28"/>
+        </w:rPr>
+        <w:tab/>
+      </w:r>
+      <w:r>
+        <w:rPr>
+          <w:b/>
+          <w:sz w:val="20"/>
+          <w:szCs w:val="20"/>
+        </w:rPr>
+        <w:tab/>
+      </w:r>
+      <w:r>
+        <w:rPr>
+          <w:b/>
+          <w:sz w:val="20"/>
+          <w:szCs w:val="20"/>
+        </w:rPr>
+        <w:tab/>
+      </w:r>
+      <w:r>
+        <w:rPr>
+          <w:b/>
+          <w:sz w:val="20"/>
+          <w:szCs w:val="20"/>
+        </w:rPr>
+        <w:tab/>
+      </w:r>
+      <w:r>
+        <w:rPr>
+          <w:b/>
+          <w:sz w:val="24"/>
+          <w:szCs w:val="24"/>
+        </w:rPr>
+        <w:t xml:space="preserve">Предмет: Програмиране с </w:t>
+      </w:r>
+      <w:proofErr w:type="spellStart"/>
+      <w:r>
+        <w:rPr>
+          <w:b/>
+          <w:sz w:val="24"/>
+          <w:szCs w:val="24"/>
+        </w:rPr>
+        <w:t>Java</w:t>
+      </w:r>
+      <w:proofErr w:type="spellEnd"/>
+      <w:r>
+        <w:rPr>
+          <w:b/>
+          <w:sz w:val="24"/>
+          <w:szCs w:val="24"/>
+        </w:rPr>
+        <w:t>, част 1</w:t>
+      </w:r>
+      <w:r>
+        <w:rPr>
+          <w:b/>
+          <w:sz w:val="24"/>
+          <w:szCs w:val="24"/>
+        </w:rPr>
+        <w:tab/>
+      </w:r>
+    </w:p>
+    <w:p>
+      <w:pPr>
+        <w:rPr>
+          <w:sz w:val="20"/>
+          <w:szCs w:val="20"/>
+        </w:rPr>
+      </w:pPr>
+      <w:r>
+        <w:rPr>
+          <w:b/>
+          <w:sz w:val="20"/>
+          <w:szCs w:val="20"/>
+        </w:rPr>
+        <w:t xml:space="preserve">имейл: </w:t>
+      </w:r>
+      <w:r>
+        <w:rPr>
+          <w:b/>
+          <w:sz w:val="20"/>
+          <w:szCs w:val="20"/>
+          <w:lang w:val="en-US"/>
+        </w:rPr>
+        <w:t>daniel.g.gpavlov@gmail.com</w:t>
+      </w:r>
+      <w:r>
+        <w:rPr>
+          <w:b/>
+          <w:sz w:val="20"/>
+          <w:szCs w:val="20"/>
+        </w:rPr>
+        <w:tab/>
+      </w:r>
+      <w:r>
+        <w:rPr>
+          <w:b/>
+          <w:sz w:val="20"/>
+          <w:szCs w:val="20"/>
+        </w:rPr>
+        <w:tab/>
+      </w:r>
+      <w:proofErr w:type="spellStart"/>
+      <w:r>
+        <w:rPr>
+          <w:b/>
+          <w:sz w:val="20"/>
+          <w:szCs w:val="20"/>
+        </w:rPr>
+        <w:t>GitHub</w:t>
+      </w:r>
+      <w:proofErr w:type="spellEnd"/>
+      <w:r>
+        <w:rPr>
+          <w:b/>
+          <w:sz w:val="20"/>
+          <w:szCs w:val="20"/>
+        </w:rPr>
+        <w:t xml:space="preserve">: </w:t>
+      </w:r>
+      <w:r>
+        <w:rPr>
+          <w:rFonts w:ascii="Arial" w:hAnsi="Arial" w:cs="Arial"/>
+          <w:sz w:val="20"/>
+          <w:szCs w:val="20"/>
+          <w:lang w:val="en-US"/>
+        </w:rPr>
+        <w:t>https://github.com/Daniel-G-Pavlov/Toto6-49</w:t>
+      </w:r>
+    </w:p>
+    <w:p>
+      <w:pPr>
         <w:jc w:val="center"/>
         <w:rPr>
           <w:rFonts w:ascii="Arial" w:hAnsi="Arial" w:cs="Arial"/>
           <w:sz w:val="44"/>
           <w:szCs w:val="44"/>
+          <w:lang w:val="en-US"/>
+        </w:rPr>
+      </w:pPr>
+      <w:bookmarkStart w:id="0" w:name="h.y2wx57imkbwt" w:colFirst="0" w:colLast="0"/>
+      <w:bookmarkEnd w:id="0"/>
+    </w:p>
+    <w:p>
+      <w:pPr>
+        <w:jc w:val="center"/>
+        <w:rPr>
+          <w:rFonts w:ascii="Arial" w:hAnsi="Arial" w:cs="Arial"/>
         </w:rPr>
       </w:pPr>
       <w:r>
@@ -16,8 +228,9 @@
           <w:rFonts w:ascii="Arial" w:hAnsi="Arial" w:cs="Arial"/>
           <w:sz w:val="44"/>
           <w:szCs w:val="44"/>
-        </w:rPr>
-        <w:t>КУРСОВ ПРОЕКТ</w:t>
+          <w:lang w:val="en-US"/>
+        </w:rPr>
+        <w:t>TOTO</w:t>
       </w:r>
     </w:p>
     <w:p>
@@ -27,47 +240,103 @@
           <w:rFonts w:ascii="Arial" w:hAnsi="Arial" w:cs="Arial"/>
         </w:rPr>
       </w:pPr>
-      <w:r>
-        <w:rPr>
-          <w:rFonts w:ascii="Arial" w:hAnsi="Arial" w:cs="Arial"/>
-        </w:rPr>
-        <w:t xml:space="preserve">На </w:t>
-      </w:r>
-    </w:p>
-    <w:p>
-      <w:pPr>
-        <w:jc w:val="center"/>
-        <w:rPr>
-          <w:rFonts w:ascii="Arial" w:hAnsi="Arial" w:cs="Arial"/>
-        </w:rPr>
-      </w:pPr>
-      <w:r>
-        <w:rPr>
-          <w:rFonts w:ascii="Arial" w:hAnsi="Arial" w:cs="Arial"/>
-        </w:rPr>
-        <w:t>Даниел Георгиев Павлов</w:t>
-      </w:r>
-    </w:p>
-    <w:p>
-      <w:pPr>
-        <w:jc w:val="center"/>
-        <w:rPr>
-          <w:rFonts w:ascii="Arial" w:hAnsi="Arial" w:cs="Arial"/>
-        </w:rPr>
-      </w:pPr>
-    </w:p>
-    <w:p>
-      <w:pPr>
-        <w:rPr>
-          <w:rFonts w:ascii="Arial" w:hAnsi="Arial" w:cs="Arial"/>
-        </w:rPr>
-      </w:pPr>
-      <w:r>
-        <w:rPr>
-          <w:rFonts w:ascii="Arial" w:hAnsi="Arial" w:cs="Arial"/>
-        </w:rPr>
-        <w:t>Задание: „Тото”</w:t>
-      </w:r>
+    </w:p>
+    <w:p>
+      <w:pPr>
+        <w:pStyle w:val="a6"/>
+        <w:numPr>
+          <w:ilvl w:val="0"/>
+          <w:numId w:val="2"/>
+        </w:numPr>
+        <w:rPr>
+          <w:rFonts w:ascii="Cambria" w:eastAsia="Cambria" w:hAnsi="Cambria" w:cs="Cambria"/>
+          <w:b/>
+          <w:color w:val="4F81BD"/>
+          <w:sz w:val="26"/>
+        </w:rPr>
+      </w:pPr>
+      <w:r>
+        <w:rPr>
+          <w:rFonts w:ascii="Cambria" w:eastAsia="Cambria" w:hAnsi="Cambria" w:cs="Cambria"/>
+          <w:b/>
+          <w:color w:val="4F81BD"/>
+          <w:sz w:val="26"/>
+        </w:rPr>
+        <w:t>Условие</w:t>
+      </w:r>
+    </w:p>
+    <w:p>
+      <w:r>
+        <w:t>ТОТО</w:t>
+      </w:r>
+    </w:p>
+    <w:p>
+      <w:pPr>
+        <w:rPr>
+          <w:rFonts w:eastAsia="Times New Roman"/>
+          <w:b/>
+          <w:bCs/>
+          <w:sz w:val="23"/>
+          <w:szCs w:val="23"/>
+        </w:rPr>
+      </w:pPr>
+      <w:r>
+        <w:rPr>
+          <w:rFonts w:eastAsia="Times New Roman"/>
+          <w:b/>
+          <w:bCs/>
+          <w:sz w:val="23"/>
+          <w:szCs w:val="23"/>
+        </w:rPr>
+        <w:t>Задачата</w:t>
+      </w:r>
+      <w:r>
+        <w:rPr>
+          <w:rFonts w:eastAsia="Times New Roman"/>
+          <w:b/>
+          <w:bCs/>
+          <w:sz w:val="23"/>
+          <w:szCs w:val="23"/>
+        </w:rPr>
+        <w:t xml:space="preserve"> трябва да има визуален интерфейс.</w:t>
+      </w:r>
+    </w:p>
+    <w:p>
+      <w:r>
+        <w:rPr>
+          <w:rFonts w:ascii="Cambria" w:eastAsia="Cambria" w:hAnsi="Cambria" w:cs="Cambria"/>
+          <w:b/>
+          <w:color w:val="4F81BD"/>
+          <w:sz w:val="26"/>
+        </w:rPr>
+        <w:t xml:space="preserve">      2. Въведение</w:t>
+      </w:r>
+    </w:p>
+    <w:p>
+      <w:r>
+        <w:t xml:space="preserve">Приложението е реализирано на платформата </w:t>
+      </w:r>
+      <w:r>
+        <w:rPr>
+          <w:lang w:val="en-US"/>
+        </w:rPr>
+        <w:t>Java</w:t>
+      </w:r>
+      <w:r>
+        <w:t>.</w:t>
+      </w:r>
+    </w:p>
+    <w:p/>
+    <w:p>
+      <w:pPr>
+        <w:rPr>
+          <w:rFonts w:eastAsia="Times New Roman"/>
+          <w:b/>
+          <w:bCs/>
+          <w:sz w:val="23"/>
+          <w:szCs w:val="23"/>
+        </w:rPr>
+      </w:pPr>
     </w:p>
     <w:p>
       <w:pPr>
@@ -93,30 +362,26 @@
           <w:rFonts w:ascii="Arial" w:hAnsi="Arial" w:cs="Arial"/>
         </w:rPr>
         <w:tab/>
-        <w:t xml:space="preserve">При тото 6 от 49 има се разиграва комбинация от шест числа от </w:t>
-      </w:r>
-      <w:proofErr w:type="spellStart"/>
-      <w:r>
-        <w:rPr>
-          <w:rFonts w:ascii="Arial" w:hAnsi="Arial" w:cs="Arial"/>
-        </w:rPr>
-        <w:t>четирдесет</w:t>
-      </w:r>
-      <w:proofErr w:type="spellEnd"/>
-      <w:r>
-        <w:rPr>
-          <w:rFonts w:ascii="Arial" w:hAnsi="Arial" w:cs="Arial"/>
-        </w:rPr>
-        <w:t xml:space="preserve"> и девет цифри, като имаме три тегления. Всяко теглене се изтеглят шест числа </w:t>
-      </w:r>
-      <w:proofErr w:type="spellStart"/>
-      <w:r>
-        <w:rPr>
-          <w:rFonts w:ascii="Arial" w:hAnsi="Arial" w:cs="Arial"/>
-        </w:rPr>
-        <w:t>коит</w:t>
-      </w:r>
-      <w:proofErr w:type="spellEnd"/>
+        <w:t>При тото 6 от 49 има се разиграва комбинация от шест числа от четир</w:t>
+      </w:r>
+      <w:r>
+        <w:rPr>
+          <w:rFonts w:ascii="Arial" w:hAnsi="Arial" w:cs="Arial"/>
+        </w:rPr>
+        <w:t>и</w:t>
+      </w:r>
+      <w:r>
+        <w:rPr>
+          <w:rFonts w:ascii="Arial" w:hAnsi="Arial" w:cs="Arial"/>
+        </w:rPr>
+        <w:t>десет и девет цифри, като имаме три тегления. Всяко теглене се изтеглят шест числа коит</w:t>
+      </w:r>
+      <w:r>
+        <w:rPr>
+          <w:rFonts w:ascii="Arial" w:hAnsi="Arial" w:cs="Arial"/>
+        </w:rPr>
+        <w:t>о</w:t>
+      </w:r>
       <w:r>
         <w:rPr>
           <w:rFonts w:ascii="Arial" w:hAnsi="Arial" w:cs="Arial"/>
@@ -125,28 +390,113 @@
       </w:r>
     </w:p>
     <w:p>
-      <w:pPr>
-        <w:rPr>
-          <w:rFonts w:ascii="Arial" w:hAnsi="Arial" w:cs="Arial"/>
-        </w:rPr>
-      </w:pPr>
-      <w:r>
-        <w:rPr>
-          <w:rFonts w:ascii="Arial" w:hAnsi="Arial" w:cs="Arial"/>
-        </w:rPr>
-        <w:t>Изпълнение :</w:t>
-      </w:r>
-    </w:p>
-    <w:p>
-      <w:pPr>
-        <w:rPr>
-          <w:rFonts w:ascii="Arial" w:hAnsi="Arial" w:cs="Arial"/>
-        </w:rPr>
-      </w:pPr>
-      <w:r>
-        <w:rPr>
-          <w:rFonts w:ascii="Arial" w:hAnsi="Arial" w:cs="Arial"/>
-        </w:rPr>
+      <w:r>
+        <w:rPr>
+          <w:rFonts w:ascii="Arial" w:hAnsi="Arial" w:cs="Arial"/>
+        </w:rPr>
+        <w:tab/>
+      </w:r>
+      <w:r>
+        <w:rPr>
+          <w:rFonts w:ascii="Cambria" w:eastAsia="Cambria" w:hAnsi="Cambria" w:cs="Cambria"/>
+          <w:b/>
+          <w:color w:val="4F81BD"/>
+          <w:sz w:val="26"/>
+        </w:rPr>
+        <w:t>3. Теория</w:t>
+      </w:r>
+    </w:p>
+    <w:p>
+      <w:pPr>
+        <w:rPr>
+          <w:rFonts w:ascii="Arial" w:hAnsi="Arial" w:cs="Arial"/>
+        </w:rPr>
+      </w:pPr>
+      <w:r>
+        <w:rPr>
+          <w:rFonts w:ascii="Arial" w:hAnsi="Arial" w:cs="Arial"/>
+        </w:rPr>
+        <w:tab/>
+        <w:t>След като се избере опция за избор на числа се избира метод за избор на числа. След него се избира методът за теглене на числа като те са случайни, същевременно се проверяват да не се дублират в съответното теглене. Подреждат се числата във възходящ ред. Най-накрая се проверява за улучените числа за всяко теглене.</w:t>
+      </w:r>
+    </w:p>
+    <w:p>
+      <w:pPr>
+        <w:ind w:firstLine="708"/>
+      </w:pPr>
+      <w:r>
+        <w:rPr>
+          <w:rFonts w:ascii="Cambria" w:eastAsia="Cambria" w:hAnsi="Cambria" w:cs="Cambria"/>
+          <w:b/>
+          <w:color w:val="4F81BD"/>
+          <w:sz w:val="26"/>
+        </w:rPr>
+        <w:t>4. Инсталация и настройки</w:t>
+      </w:r>
+    </w:p>
+    <w:p>
+      <w:r>
+        <w:t xml:space="preserve">Трябва да имате инсталирана </w:t>
+      </w:r>
+      <w:r>
+        <w:rPr>
+          <w:lang w:val="en-US"/>
+        </w:rPr>
+        <w:t xml:space="preserve">Java </w:t>
+      </w:r>
+      <w:r>
+        <w:t xml:space="preserve">на компютъра си, която може да изтеглите от тук: </w:t>
+      </w:r>
+      <w:hyperlink r:id="rId5" w:history="1">
+        <w:r>
+          <w:rPr>
+            <w:rStyle w:val="a5"/>
+          </w:rPr>
+          <w:t>https://java.com/en/download/</w:t>
+        </w:r>
+      </w:hyperlink>
+      <w:r>
+        <w:rPr>
+          <w:lang w:val="en-US"/>
+        </w:rPr>
+        <w:t xml:space="preserve"> </w:t>
+      </w:r>
+      <w:r>
+        <w:t xml:space="preserve">, след което просто стартирайте </w:t>
+      </w:r>
+      <w:r>
+        <w:rPr>
+          <w:lang w:val="en-US"/>
+        </w:rPr>
+        <w:t xml:space="preserve">TripCalc.jar </w:t>
+      </w:r>
+      <w:r>
+        <w:t>файла, който се намира в главната директория.</w:t>
+      </w:r>
+    </w:p>
+    <w:p>
+      <w:pPr>
+        <w:ind w:firstLine="708"/>
+      </w:pPr>
+      <w:r>
+        <w:rPr>
+          <w:rFonts w:ascii="Cambria" w:eastAsia="Cambria" w:hAnsi="Cambria" w:cs="Cambria"/>
+          <w:b/>
+          <w:color w:val="4F81BD"/>
+          <w:sz w:val="26"/>
+        </w:rPr>
+        <w:t>6. Кратко ръководство на потребителя</w:t>
+      </w:r>
+    </w:p>
+    <w:p>
+      <w:pPr>
+        <w:ind w:firstLine="708"/>
+      </w:pPr>
+      <w:r>
+        <w:rPr>
+          <w:rFonts w:ascii="Arial" w:hAnsi="Arial" w:cs="Arial"/>
+        </w:rPr>
+        <w:lastRenderedPageBreak/>
         <w:tab/>
         <w:t>При стартиране на проекта се натиска бутона „Избиране на шест числа”, следван от избиране на последователно шест числа от матрицата.</w:t>
       </w:r>
@@ -187,21 +537,78 @@
         <w:rPr>
           <w:rFonts w:ascii="Arial" w:hAnsi="Arial" w:cs="Arial"/>
         </w:rPr>
-        <w:t xml:space="preserve">Под полето „Числата по реда на изтегляне” съответно в клетките на трите тегления се изписват числата в ред по който са изтеглени, а под полето „Числата подредени по възходящ ред ” </w:t>
-      </w:r>
-      <w:proofErr w:type="spellStart"/>
-      <w:r>
-        <w:rPr>
-          <w:rFonts w:ascii="Arial" w:hAnsi="Arial" w:cs="Arial"/>
-        </w:rPr>
-        <w:t>съответо</w:t>
-      </w:r>
-      <w:proofErr w:type="spellEnd"/>
-      <w:r>
-        <w:rPr>
-          <w:rFonts w:ascii="Arial" w:hAnsi="Arial" w:cs="Arial"/>
-        </w:rPr>
-        <w:t xml:space="preserve"> в клетките за трите тегления се изписват числата подредени във възходящ ред.</w:t>
+        <w:t>Под полето „Числата по реда на изтегляне” съответно в клетките на трите тегления се изписват числата в ред по който са изтеглени, а под полето „Числата подредени по възходящ ред ” съответ</w:t>
+      </w:r>
+      <w:r>
+        <w:rPr>
+          <w:rFonts w:ascii="Arial" w:hAnsi="Arial" w:cs="Arial"/>
+        </w:rPr>
+        <w:t>н</w:t>
+      </w:r>
+      <w:r>
+        <w:rPr>
+          <w:rFonts w:ascii="Arial" w:hAnsi="Arial" w:cs="Arial"/>
+        </w:rPr>
+        <w:t>о в клетките за трите тегления се изписват числата подредени във възходящ ред.</w:t>
+      </w:r>
+    </w:p>
+    <w:p>
+      <w:pPr>
+        <w:rPr>
+          <w:rFonts w:ascii="Arial" w:hAnsi="Arial" w:cs="Arial"/>
+        </w:rPr>
+      </w:pPr>
+      <w:r>
+        <w:rPr>
+          <w:rFonts w:ascii="Arial" w:hAnsi="Arial" w:cs="Arial"/>
+        </w:rPr>
+        <w:t>В дясно от полетата „Първо теглене сте улучили : ” се изписват съответно броят на у</w:t>
+      </w:r>
+      <w:r>
+        <w:rPr>
+          <w:rFonts w:ascii="Arial" w:hAnsi="Arial" w:cs="Arial"/>
+        </w:rPr>
+        <w:t>лучени</w:t>
+      </w:r>
+      <w:r>
+        <w:rPr>
+          <w:rFonts w:ascii="Arial" w:hAnsi="Arial" w:cs="Arial"/>
+        </w:rPr>
+        <w:t>те числа в съответното теглене, по същия начин се изпълнява и за „Второ теглене сте улучили : ” и „Трето теглене сте улучили : ”.</w:t>
+      </w:r>
+    </w:p>
+    <w:p>
+      <w:pPr>
+        <w:ind w:firstLine="708"/>
+        <w:rPr>
+          <w:rFonts w:ascii="Cambria" w:eastAsia="Cambria" w:hAnsi="Cambria" w:cs="Cambria"/>
+          <w:b/>
+          <w:color w:val="4F81BD"/>
+          <w:sz w:val="26"/>
+        </w:rPr>
+      </w:pPr>
+      <w:r>
+        <w:rPr>
+          <w:rFonts w:ascii="Cambria" w:eastAsia="Cambria" w:hAnsi="Cambria" w:cs="Cambria"/>
+          <w:b/>
+          <w:color w:val="4F81BD"/>
+          <w:sz w:val="26"/>
+        </w:rPr>
+        <w:t>7. Приноси на курсиста, ограничения и възможности за бъдещо разширение</w:t>
+      </w:r>
+    </w:p>
+    <w:p>
+      <w:pPr>
+        <w:rPr>
+          <w:rFonts w:ascii="Arial" w:hAnsi="Arial" w:cs="Arial"/>
+        </w:rPr>
+      </w:pPr>
+      <w:r>
+        <w:rPr>
+          <w:rFonts w:ascii="Arial" w:hAnsi="Arial" w:cs="Arial"/>
+        </w:rPr>
+        <w:tab/>
+        <w:t>Програмата е удобна за тестване и разработка на комбинации за участие в спортния тотализатор.</w:t>
       </w:r>
     </w:p>
     <w:p>
@@ -211,65 +618,6 @@
           <w:lang w:val="en-US"/>
         </w:rPr>
       </w:pPr>
-      <w:r>
-        <w:rPr>
-          <w:rFonts w:ascii="Arial" w:hAnsi="Arial" w:cs="Arial"/>
-        </w:rPr>
-        <w:t xml:space="preserve">В дясно от полетата „Първо теглене сте улучили : ” се изписват съответно броят на </w:t>
-      </w:r>
-      <w:proofErr w:type="spellStart"/>
-      <w:r>
-        <w:rPr>
-          <w:rFonts w:ascii="Arial" w:hAnsi="Arial" w:cs="Arial"/>
-        </w:rPr>
-        <w:t>улучениете</w:t>
-      </w:r>
-      <w:proofErr w:type="spellEnd"/>
-      <w:r>
-        <w:rPr>
-          <w:rFonts w:ascii="Arial" w:hAnsi="Arial" w:cs="Arial"/>
-        </w:rPr>
-        <w:t xml:space="preserve"> числа в съответното теглене, по същия начин се изпълнява и за „Второ теглене сте улучили : ” и „Трето теглене сте улучили : ”.</w:t>
-      </w:r>
-    </w:p>
-    <w:p>
-      <w:pPr>
-        <w:rPr>
-          <w:rFonts w:ascii="Arial" w:hAnsi="Arial" w:cs="Arial"/>
-          <w:lang w:val="en-US"/>
-        </w:rPr>
-      </w:pPr>
-    </w:p>
-    <w:p>
-      <w:pPr>
-        <w:rPr>
-          <w:rFonts w:ascii="Arial" w:hAnsi="Arial" w:cs="Arial"/>
-          <w:lang w:val="en-US"/>
-        </w:rPr>
-      </w:pPr>
-      <w:proofErr w:type="spellStart"/>
-      <w:r>
-        <w:rPr>
-          <w:rFonts w:ascii="Arial" w:hAnsi="Arial" w:cs="Arial"/>
-          <w:lang w:val="en-US"/>
-        </w:rPr>
-        <w:t>Git</w:t>
-      </w:r>
-      <w:proofErr w:type="spellEnd"/>
-      <w:r>
-        <w:rPr>
-          <w:rFonts w:ascii="Arial" w:hAnsi="Arial" w:cs="Arial"/>
-          <w:lang w:val="en-US"/>
-        </w:rPr>
-        <w:t xml:space="preserve"> site : </w:t>
-      </w:r>
-      <w:r>
-        <w:rPr>
-          <w:rFonts w:ascii="Arial" w:hAnsi="Arial" w:cs="Arial"/>
-          <w:lang w:val="en-US"/>
-        </w:rPr>
-        <w:t>https://github.com/Daniel-G-Pavlov/Toto6-49</w:t>
-      </w:r>
     </w:p>
     <w:p>
       <w:pPr>
@@ -293,6 +641,195 @@
     </w:sectPr>
   </w:body>
 </w:document>
+</file>
+
+<file path=word/numbering.xml><?xml version="1.0" encoding="utf-8"?>
+<w:numbering xmlns:ve="http://schemas.openxmlformats.org/markup-compatibility/2006" xmlns:o="urn:schemas-microsoft-com:office:office" xmlns:r="http://schemas.openxmlformats.org/officeDocument/2006/relationships" xmlns:m="http://schemas.openxmlformats.org/officeDocument/2006/math" xmlns:v="urn:schemas-microsoft-com:vml" xmlns:wp="http://schemas.openxmlformats.org/drawingml/2006/wordprocessingDrawing" xmlns:w10="urn:schemas-microsoft-com:office:word" xmlns:w="http://schemas.openxmlformats.org/wordprocessingml/2006/main" xmlns:wne="http://schemas.microsoft.com/office/word/2006/wordml">
+  <w:abstractNum w:abstractNumId="0">
+    <w:nsid w:val="0DB8789A"/>
+    <w:multiLevelType w:val="hybridMultilevel"/>
+    <w:tmpl w:val="771E40B6"/>
+    <w:lvl w:ilvl="0" w:tplc="0402000F">
+      <w:start w:val="1"/>
+      <w:numFmt w:val="decimal"/>
+      <w:lvlText w:val="%1."/>
+      <w:lvlJc w:val="left"/>
+      <w:pPr>
+        <w:ind w:left="720" w:hanging="360"/>
+      </w:pPr>
+      <w:rPr>
+        <w:rFonts w:hint="default"/>
+      </w:rPr>
+    </w:lvl>
+    <w:lvl w:ilvl="1" w:tplc="04020019" w:tentative="1">
+      <w:start w:val="1"/>
+      <w:numFmt w:val="lowerLetter"/>
+      <w:lvlText w:val="%2."/>
+      <w:lvlJc w:val="left"/>
+      <w:pPr>
+        <w:ind w:left="1440" w:hanging="360"/>
+      </w:pPr>
+    </w:lvl>
+    <w:lvl w:ilvl="2" w:tplc="0402001B" w:tentative="1">
+      <w:start w:val="1"/>
+      <w:numFmt w:val="lowerRoman"/>
+      <w:lvlText w:val="%3."/>
+      <w:lvlJc w:val="right"/>
+      <w:pPr>
+        <w:ind w:left="2160" w:hanging="180"/>
+      </w:pPr>
+    </w:lvl>
+    <w:lvl w:ilvl="3" w:tplc="0402000F" w:tentative="1">
+      <w:start w:val="1"/>
+      <w:numFmt w:val="decimal"/>
+      <w:lvlText w:val="%4."/>
+      <w:lvlJc w:val="left"/>
+      <w:pPr>
+        <w:ind w:left="2880" w:hanging="360"/>
+      </w:pPr>
+    </w:lvl>
+    <w:lvl w:ilvl="4" w:tplc="04020019" w:tentative="1">
+      <w:start w:val="1"/>
+      <w:numFmt w:val="lowerLetter"/>
+      <w:lvlText w:val="%5."/>
+      <w:lvlJc w:val="left"/>
+      <w:pPr>
+        <w:ind w:left="3600" w:hanging="360"/>
+      </w:pPr>
+    </w:lvl>
+    <w:lvl w:ilvl="5" w:tplc="0402001B" w:tentative="1">
+      <w:start w:val="1"/>
+      <w:numFmt w:val="lowerRoman"/>
+      <w:lvlText w:val="%6."/>
+      <w:lvlJc w:val="right"/>
+      <w:pPr>
+        <w:ind w:left="4320" w:hanging="180"/>
+      </w:pPr>
+    </w:lvl>
+    <w:lvl w:ilvl="6" w:tplc="0402000F" w:tentative="1">
+      <w:start w:val="1"/>
+      <w:numFmt w:val="decimal"/>
+      <w:lvlText w:val="%7."/>
+      <w:lvlJc w:val="left"/>
+      <w:pPr>
+        <w:ind w:left="5040" w:hanging="360"/>
+      </w:pPr>
+    </w:lvl>
+    <w:lvl w:ilvl="7" w:tplc="04020019" w:tentative="1">
+      <w:start w:val="1"/>
+      <w:numFmt w:val="lowerLetter"/>
+      <w:lvlText w:val="%8."/>
+      <w:lvlJc w:val="left"/>
+      <w:pPr>
+        <w:ind w:left="5760" w:hanging="360"/>
+      </w:pPr>
+    </w:lvl>
+    <w:lvl w:ilvl="8" w:tplc="0402001B" w:tentative="1">
+      <w:start w:val="1"/>
+      <w:numFmt w:val="lowerRoman"/>
+      <w:lvlText w:val="%9."/>
+      <w:lvlJc w:val="right"/>
+      <w:pPr>
+        <w:ind w:left="6480" w:hanging="180"/>
+      </w:pPr>
+    </w:lvl>
+  </w:abstractNum>
+  <w:abstractNum w:abstractNumId="1">
+    <w:nsid w:val="36435495"/>
+    <w:multiLevelType w:val="hybridMultilevel"/>
+    <w:tmpl w:val="C8329D6A"/>
+    <w:lvl w:ilvl="0" w:tplc="0402000F">
+      <w:start w:val="1"/>
+      <w:numFmt w:val="decimal"/>
+      <w:lvlText w:val="%1."/>
+      <w:lvlJc w:val="left"/>
+      <w:pPr>
+        <w:ind w:left="720" w:hanging="360"/>
+      </w:pPr>
+      <w:rPr>
+        <w:rFonts w:hint="default"/>
+      </w:rPr>
+    </w:lvl>
+    <w:lvl w:ilvl="1" w:tplc="04020019" w:tentative="1">
+      <w:start w:val="1"/>
+      <w:numFmt w:val="lowerLetter"/>
+      <w:lvlText w:val="%2."/>
+      <w:lvlJc w:val="left"/>
+      <w:pPr>
+        <w:ind w:left="1440" w:hanging="360"/>
+      </w:pPr>
+    </w:lvl>
+    <w:lvl w:ilvl="2" w:tplc="0402001B" w:tentative="1">
+      <w:start w:val="1"/>
+      <w:numFmt w:val="lowerRoman"/>
+      <w:lvlText w:val="%3."/>
+      <w:lvlJc w:val="right"/>
+      <w:pPr>
+        <w:ind w:left="2160" w:hanging="180"/>
+      </w:pPr>
+    </w:lvl>
+    <w:lvl w:ilvl="3" w:tplc="0402000F" w:tentative="1">
+      <w:start w:val="1"/>
+      <w:numFmt w:val="decimal"/>
+      <w:lvlText w:val="%4."/>
+      <w:lvlJc w:val="left"/>
+      <w:pPr>
+        <w:ind w:left="2880" w:hanging="360"/>
+      </w:pPr>
+    </w:lvl>
+    <w:lvl w:ilvl="4" w:tplc="04020019" w:tentative="1">
+      <w:start w:val="1"/>
+      <w:numFmt w:val="lowerLetter"/>
+      <w:lvlText w:val="%5."/>
+      <w:lvlJc w:val="left"/>
+      <w:pPr>
+        <w:ind w:left="3600" w:hanging="360"/>
+      </w:pPr>
+    </w:lvl>
+    <w:lvl w:ilvl="5" w:tplc="0402001B" w:tentative="1">
+      <w:start w:val="1"/>
+      <w:numFmt w:val="lowerRoman"/>
+      <w:lvlText w:val="%6."/>
+      <w:lvlJc w:val="right"/>
+      <w:pPr>
+        <w:ind w:left="4320" w:hanging="180"/>
+      </w:pPr>
+    </w:lvl>
+    <w:lvl w:ilvl="6" w:tplc="0402000F" w:tentative="1">
+      <w:start w:val="1"/>
+      <w:numFmt w:val="decimal"/>
+      <w:lvlText w:val="%7."/>
+      <w:lvlJc w:val="left"/>
+      <w:pPr>
+        <w:ind w:left="5040" w:hanging="360"/>
+      </w:pPr>
+    </w:lvl>
+    <w:lvl w:ilvl="7" w:tplc="04020019" w:tentative="1">
+      <w:start w:val="1"/>
+      <w:numFmt w:val="lowerLetter"/>
+      <w:lvlText w:val="%8."/>
+      <w:lvlJc w:val="left"/>
+      <w:pPr>
+        <w:ind w:left="5760" w:hanging="360"/>
+      </w:pPr>
+    </w:lvl>
+    <w:lvl w:ilvl="8" w:tplc="0402001B" w:tentative="1">
+      <w:start w:val="1"/>
+      <w:numFmt w:val="lowerRoman"/>
+      <w:lvlText w:val="%9."/>
+      <w:lvlJc w:val="right"/>
+      <w:pPr>
+        <w:ind w:left="6480" w:hanging="180"/>
+      </w:pPr>
+    </w:lvl>
+  </w:abstractNum>
+  <w:num w:numId="1">
+    <w:abstractNumId w:val="0"/>
+  </w:num>
+  <w:num w:numId="2">
+    <w:abstractNumId w:val="1"/>
+  </w:num>
+</w:numbering>
 </file>
 
 <file path=word/styles.xml><?xml version="1.0" encoding="utf-8"?>
@@ -333,7 +870,7 @@
     <w:lsdException w:name="toc 8" w:uiPriority="39"/>
     <w:lsdException w:name="toc 9" w:uiPriority="39"/>
     <w:lsdException w:name="caption" w:uiPriority="35" w:qFormat="1"/>
-    <w:lsdException w:name="Title" w:semiHidden="0" w:uiPriority="10" w:unhideWhenUsed="0" w:qFormat="1"/>
+    <w:lsdException w:name="Title" w:semiHidden="0" w:uiPriority="0" w:unhideWhenUsed="0" w:qFormat="1"/>
     <w:lsdException w:name="Default Paragraph Font" w:uiPriority="1"/>
     <w:lsdException w:name="Subtitle" w:semiHidden="0" w:uiPriority="11" w:unhideWhenUsed="0" w:qFormat="1"/>
     <w:lsdException w:name="Strong" w:semiHidden="0" w:uiPriority="22" w:unhideWhenUsed="0" w:qFormat="1"/>
@@ -483,6 +1020,68 @@
     <w:uiPriority w:val="99"/>
     <w:semiHidden/>
     <w:unhideWhenUsed/>
+  </w:style>
+  <w:style w:type="paragraph" w:styleId="a3">
+    <w:name w:val="Title"/>
+    <w:basedOn w:val="a"/>
+    <w:next w:val="a"/>
+    <w:link w:val="a4"/>
+    <w:rsid w:val="00F47AF6"/>
+    <w:pPr>
+      <w:keepNext/>
+      <w:keepLines/>
+      <w:spacing w:after="0"/>
+      <w:contextualSpacing/>
+    </w:pPr>
+    <w:rPr>
+      <w:rFonts w:ascii="Trebuchet MS" w:eastAsia="Trebuchet MS" w:hAnsi="Trebuchet MS" w:cs="Trebuchet MS"/>
+      <w:color w:val="000000"/>
+      <w:sz w:val="42"/>
+      <w:szCs w:val="20"/>
+      <w:lang w:eastAsia="bg-BG"/>
+    </w:rPr>
+  </w:style>
+  <w:style w:type="character" w:customStyle="1" w:styleId="a4">
+    <w:name w:val="Заглавие Знак"/>
+    <w:basedOn w:val="a0"/>
+    <w:link w:val="a3"/>
+    <w:rsid w:val="00F47AF6"/>
+    <w:rPr>
+      <w:rFonts w:ascii="Trebuchet MS" w:eastAsia="Trebuchet MS" w:hAnsi="Trebuchet MS" w:cs="Trebuchet MS"/>
+      <w:color w:val="000000"/>
+      <w:sz w:val="42"/>
+      <w:szCs w:val="20"/>
+      <w:lang w:eastAsia="bg-BG"/>
+    </w:rPr>
+  </w:style>
+  <w:style w:type="character" w:styleId="a5">
+    <w:name w:val="Hyperlink"/>
+    <w:basedOn w:val="a0"/>
+    <w:uiPriority w:val="99"/>
+    <w:unhideWhenUsed/>
+    <w:rsid w:val="00F47AF6"/>
+    <w:rPr>
+      <w:color w:val="0000FF" w:themeColor="hyperlink"/>
+      <w:u w:val="single"/>
+    </w:rPr>
+  </w:style>
+  <w:style w:type="paragraph" w:styleId="a6">
+    <w:name w:val="List Paragraph"/>
+    <w:basedOn w:val="a"/>
+    <w:uiPriority w:val="34"/>
+    <w:qFormat/>
+    <w:rsid w:val="00F47AF6"/>
+    <w:pPr>
+      <w:spacing w:after="0"/>
+      <w:ind w:left="720"/>
+      <w:contextualSpacing/>
+    </w:pPr>
+    <w:rPr>
+      <w:rFonts w:ascii="Arial" w:eastAsia="Arial" w:hAnsi="Arial" w:cs="Arial"/>
+      <w:color w:val="000000"/>
+      <w:szCs w:val="20"/>
+      <w:lang w:eastAsia="bg-BG"/>
+    </w:rPr>
   </w:style>
 </w:styles>
 </file>

</xml_diff>